<commit_message>
Modify wording in ppt
</commit_message>
<xml_diff>
--- a/doc/Event-Mention-Detection-scoring-v6.docx
+++ b/doc/Event-Mention-Detection-scoring-v6.docx
@@ -48,9 +48,9 @@
           <w:noProof/>
         </w:rPr>
         <w:drawing>
-          <wp:inline distT="0" distB="0" distL="0" distR="0" wp14:anchorId="30887F1D" wp14:editId="7F815811">
-            <wp:extent cx="5757033" cy="2623931"/>
-            <wp:effectExtent l="0" t="0" r="0" b="5080"/>
+          <wp:inline distT="0" distB="0" distL="0" distR="0" wp14:anchorId="30887F1D" wp14:editId="69D760A3">
+            <wp:extent cx="5757287" cy="2621315"/>
+            <wp:effectExtent l="0" t="0" r="8890" b="0"/>
             <wp:docPr id="57" name="Picture 57"/>
             <wp:cNvGraphicFramePr>
               <a:graphicFrameLocks xmlns:a="http://schemas.openxmlformats.org/drawingml/2006/main" noChangeAspect="1"/>
@@ -72,7 +72,6 @@
                         </a:ext>
                       </a:extLst>
                     </a:blip>
-                    <a:srcRect/>
                     <a:stretch>
                       <a:fillRect/>
                     </a:stretch>
@@ -80,7 +79,7 @@
                   <pic:spPr bwMode="auto">
                     <a:xfrm>
                       <a:off x="0" y="0"/>
-                      <a:ext cx="5757287" cy="2624047"/>
+                      <a:ext cx="5757287" cy="2621315"/>
                     </a:xfrm>
                     <a:prstGeom prst="rect">
                       <a:avLst/>
@@ -96,6 +95,8 @@
           </wp:inline>
         </w:drawing>
       </w:r>
+      <w:bookmarkStart w:id="0" w:name="_GoBack"/>
+      <w:bookmarkEnd w:id="0"/>
     </w:p>
     <w:p>
       <w:pPr>
@@ -229,10 +230,26 @@
         <w:t>, in</w:t>
       </w:r>
       <w:r>
-        <w:t xml:space="preserve"> format (one line per mention), all annotations are contained in one file only.</w:t>
-      </w:r>
-      <w:r>
-        <w:t xml:space="preserve"> This file should be submitted by participants.</w:t>
+        <w:t xml:space="preserve"> format (one line per mention)</w:t>
+      </w:r>
+      <w:proofErr w:type="gramStart"/>
+      <w:r>
+        <w:t>,</w:t>
+      </w:r>
+      <w:proofErr w:type="gramEnd"/>
+      <w:r>
+        <w:t xml:space="preserve"> all annotations are contained in one file only.</w:t>
+      </w:r>
+      <w:r>
+        <w:t xml:space="preserve"> </w:t>
+      </w:r>
+      <w:proofErr w:type="gramStart"/>
+      <w:r>
+        <w:t>This file should be submitted by participants</w:t>
+      </w:r>
+      <w:proofErr w:type="gramEnd"/>
+      <w:r>
+        <w:t>.</w:t>
       </w:r>
     </w:p>
     <w:p>
@@ -391,12 +408,19 @@
           <w:numId w:val="4"/>
         </w:numPr>
       </w:pPr>
-      <w:r>
-        <w:t>Header := #</w:t>
-      </w:r>
+      <w:proofErr w:type="gramStart"/>
+      <w:r>
+        <w:t>Header :=</w:t>
+      </w:r>
+      <w:proofErr w:type="gramEnd"/>
+      <w:r>
+        <w:t xml:space="preserve"> #</w:t>
+      </w:r>
+      <w:proofErr w:type="spellStart"/>
       <w:r>
         <w:t>BeginOfDocument</w:t>
       </w:r>
+      <w:proofErr w:type="spellEnd"/>
       <w:r>
         <w:t>&lt;s&gt;&lt;doc ID&gt;</w:t>
       </w:r>
@@ -421,12 +445,22 @@
           <w:numId w:val="4"/>
         </w:numPr>
       </w:pPr>
-      <w:r>
-        <w:t xml:space="preserve">Footer := </w:t>
-      </w:r>
-      <w:r>
-        <w:t>#EndOfDocument</w:t>
-      </w:r>
+      <w:proofErr w:type="gramStart"/>
+      <w:r>
+        <w:t>Footer :=</w:t>
+      </w:r>
+      <w:proofErr w:type="gramEnd"/>
+      <w:r>
+        <w:t xml:space="preserve"> </w:t>
+      </w:r>
+      <w:r>
+        <w:t>#</w:t>
+      </w:r>
+      <w:proofErr w:type="spellStart"/>
+      <w:r>
+        <w:t>EndOfDocument</w:t>
+      </w:r>
+      <w:proofErr w:type="spellEnd"/>
     </w:p>
     <w:p>
       <w:pPr>
@@ -513,13 +547,23 @@
           <w:shd w:val="clear" w:color="auto" w:fill="FFFFFF"/>
         </w:rPr>
       </w:pPr>
-      <w:r>
-        <w:rPr>
-          <w:rFonts w:ascii="Cambria" w:eastAsia="Times New Roman" w:hAnsi="Cambria" w:cs="Times New Roman"/>
-          <w:color w:val="222222"/>
-          <w:shd w:val="clear" w:color="auto" w:fill="FFFFFF"/>
-        </w:rPr>
-        <w:t>event-mention := &lt;system ID&gt;&lt;TAB&gt;&lt;doc ID&gt;&lt;TAB&gt;</w:t>
+      <w:proofErr w:type="gramStart"/>
+      <w:r>
+        <w:rPr>
+          <w:rFonts w:ascii="Cambria" w:eastAsia="Times New Roman" w:hAnsi="Cambria" w:cs="Times New Roman"/>
+          <w:color w:val="222222"/>
+          <w:shd w:val="clear" w:color="auto" w:fill="FFFFFF"/>
+        </w:rPr>
+        <w:t>event</w:t>
+      </w:r>
+      <w:proofErr w:type="gramEnd"/>
+      <w:r>
+        <w:rPr>
+          <w:rFonts w:ascii="Cambria" w:eastAsia="Times New Roman" w:hAnsi="Cambria" w:cs="Times New Roman"/>
+          <w:color w:val="222222"/>
+          <w:shd w:val="clear" w:color="auto" w:fill="FFFFFF"/>
+        </w:rPr>
+        <w:t>-mention := &lt;system ID&gt;&lt;TAB&gt;&lt;doc ID&gt;&lt;TAB&gt;</w:t>
       </w:r>
       <w:r>
         <w:rPr>
@@ -567,7 +611,25 @@
           <w:color w:val="222222"/>
           <w:shd w:val="clear" w:color="auto" w:fill="FFFFFF"/>
         </w:rPr>
-        <w:t xml:space="preserve">&lt;realis </w:t>
+        <w:t>&lt;</w:t>
+      </w:r>
+      <w:proofErr w:type="spellStart"/>
+      <w:r>
+        <w:rPr>
+          <w:rFonts w:ascii="Cambria" w:eastAsia="Times New Roman" w:hAnsi="Cambria" w:cs="Times New Roman"/>
+          <w:color w:val="222222"/>
+          <w:shd w:val="clear" w:color="auto" w:fill="FFFFFF"/>
+        </w:rPr>
+        <w:t>realis</w:t>
+      </w:r>
+      <w:proofErr w:type="spellEnd"/>
+      <w:r>
+        <w:rPr>
+          <w:rFonts w:ascii="Cambria" w:eastAsia="Times New Roman" w:hAnsi="Cambria" w:cs="Times New Roman"/>
+          <w:color w:val="222222"/>
+          <w:shd w:val="clear" w:color="auto" w:fill="FFFFFF"/>
+        </w:rPr>
+        <w:t xml:space="preserve"> </w:t>
       </w:r>
       <w:r>
         <w:rPr>
@@ -619,9 +681,11 @@
       <w:r>
         <w:t>&lt;</w:t>
       </w:r>
+      <w:proofErr w:type="gramStart"/>
       <w:r>
         <w:t>system</w:t>
       </w:r>
+      <w:proofErr w:type="gramEnd"/>
       <w:r>
         <w:t xml:space="preserve"> ID&gt; </w:t>
       </w:r>
@@ -633,9 +697,11 @@
       <w:r>
         <w:t>&lt;</w:t>
       </w:r>
+      <w:proofErr w:type="gramStart"/>
       <w:r>
         <w:t>doc</w:t>
       </w:r>
+      <w:proofErr w:type="gramEnd"/>
       <w:r>
         <w:t xml:space="preserve"> ID&gt; </w:t>
       </w:r>
@@ -651,7 +717,15 @@
     </w:p>
     <w:p>
       <w:r>
-        <w:t xml:space="preserve">&lt;mention ID&gt; := the ID of </w:t>
+        <w:t>&lt;</w:t>
+      </w:r>
+      <w:proofErr w:type="gramStart"/>
+      <w:r>
+        <w:t>mention</w:t>
+      </w:r>
+      <w:proofErr w:type="gramEnd"/>
+      <w:r>
+        <w:t xml:space="preserve"> ID&gt; := the ID of </w:t>
       </w:r>
       <w:r>
         <w:t>the</w:t>
@@ -674,15 +748,33 @@
           <w:color w:val="222222"/>
           <w:shd w:val="clear" w:color="auto" w:fill="FFFFFF"/>
         </w:rPr>
-        <w:t>&lt;to</w:t>
-      </w:r>
-      <w:r>
-        <w:rPr>
-          <w:rFonts w:ascii="Cambria" w:eastAsia="Times New Roman" w:hAnsi="Cambria" w:cs="Times New Roman"/>
-          <w:color w:val="222222"/>
-          <w:shd w:val="clear" w:color="auto" w:fill="FFFFFF"/>
-        </w:rPr>
-        <w:t xml:space="preserve">ken ID list&gt; := list of IDs for the token(s) of the current mention, </w:t>
+        <w:t>&lt;</w:t>
+      </w:r>
+      <w:proofErr w:type="gramStart"/>
+      <w:r>
+        <w:rPr>
+          <w:rFonts w:ascii="Cambria" w:eastAsia="Times New Roman" w:hAnsi="Cambria" w:cs="Times New Roman"/>
+          <w:color w:val="222222"/>
+          <w:shd w:val="clear" w:color="auto" w:fill="FFFFFF"/>
+        </w:rPr>
+        <w:t>to</w:t>
+      </w:r>
+      <w:r>
+        <w:rPr>
+          <w:rFonts w:ascii="Cambria" w:eastAsia="Times New Roman" w:hAnsi="Cambria" w:cs="Times New Roman"/>
+          <w:color w:val="222222"/>
+          <w:shd w:val="clear" w:color="auto" w:fill="FFFFFF"/>
+        </w:rPr>
+        <w:t>ken</w:t>
+      </w:r>
+      <w:proofErr w:type="gramEnd"/>
+      <w:r>
+        <w:rPr>
+          <w:rFonts w:ascii="Cambria" w:eastAsia="Times New Roman" w:hAnsi="Cambria" w:cs="Times New Roman"/>
+          <w:color w:val="222222"/>
+          <w:shd w:val="clear" w:color="auto" w:fill="FFFFFF"/>
+        </w:rPr>
+        <w:t xml:space="preserve"> ID list&gt; := list of IDs for the token(s) of the current mention, </w:t>
       </w:r>
     </w:p>
     <w:p>
@@ -694,13 +786,23 @@
           <w:shd w:val="clear" w:color="auto" w:fill="FFFFFF"/>
         </w:rPr>
       </w:pPr>
-      <w:r>
-        <w:rPr>
-          <w:rFonts w:ascii="Cambria" w:eastAsia="Times New Roman" w:hAnsi="Cambria" w:cs="Times New Roman"/>
-          <w:color w:val="222222"/>
-          <w:shd w:val="clear" w:color="auto" w:fill="FFFFFF"/>
-        </w:rPr>
-        <w:t>in ascending order, separated by comma</w:t>
+      <w:proofErr w:type="gramStart"/>
+      <w:r>
+        <w:rPr>
+          <w:rFonts w:ascii="Cambria" w:eastAsia="Times New Roman" w:hAnsi="Cambria" w:cs="Times New Roman"/>
+          <w:color w:val="222222"/>
+          <w:shd w:val="clear" w:color="auto" w:fill="FFFFFF"/>
+        </w:rPr>
+        <w:t>in</w:t>
+      </w:r>
+      <w:proofErr w:type="gramEnd"/>
+      <w:r>
+        <w:rPr>
+          <w:rFonts w:ascii="Cambria" w:eastAsia="Times New Roman" w:hAnsi="Cambria" w:cs="Times New Roman"/>
+          <w:color w:val="222222"/>
+          <w:shd w:val="clear" w:color="auto" w:fill="FFFFFF"/>
+        </w:rPr>
+        <w:t> ascending order, separated by comma</w:t>
       </w:r>
       <w:r>
         <w:rPr>
@@ -741,24 +843,60 @@
           <w:color w:val="222222"/>
           <w:shd w:val="clear" w:color="auto" w:fill="FFFFFF"/>
         </w:rPr>
-        <w:t xml:space="preserve">&lt;mention&gt; := the actual character string of the mention </w:t>
-      </w:r>
-    </w:p>
-    <w:p>
-      <w:pPr>
-        <w:rPr>
-          <w:rFonts w:ascii="Cambria" w:eastAsia="Times New Roman" w:hAnsi="Cambria" w:cs="Times New Roman"/>
-          <w:color w:val="222222"/>
-          <w:shd w:val="clear" w:color="auto" w:fill="FFFFFF"/>
-        </w:rPr>
-      </w:pPr>
-      <w:r>
-        <w:rPr>
-          <w:rFonts w:ascii="Cambria" w:eastAsia="Times New Roman" w:hAnsi="Cambria" w:cs="Times New Roman"/>
-          <w:color w:val="222222"/>
-          <w:shd w:val="clear" w:color="auto" w:fill="FFFFFF"/>
-        </w:rPr>
-        <w:t xml:space="preserve">&lt;event-type&gt; </w:t>
+        <w:t>&lt;</w:t>
+      </w:r>
+      <w:proofErr w:type="gramStart"/>
+      <w:r>
+        <w:rPr>
+          <w:rFonts w:ascii="Cambria" w:eastAsia="Times New Roman" w:hAnsi="Cambria" w:cs="Times New Roman"/>
+          <w:color w:val="222222"/>
+          <w:shd w:val="clear" w:color="auto" w:fill="FFFFFF"/>
+        </w:rPr>
+        <w:t>mention</w:t>
+      </w:r>
+      <w:proofErr w:type="gramEnd"/>
+      <w:r>
+        <w:rPr>
+          <w:rFonts w:ascii="Cambria" w:eastAsia="Times New Roman" w:hAnsi="Cambria" w:cs="Times New Roman"/>
+          <w:color w:val="222222"/>
+          <w:shd w:val="clear" w:color="auto" w:fill="FFFFFF"/>
+        </w:rPr>
+        <w:t xml:space="preserve">&gt; := the actual character string of the mention </w:t>
+      </w:r>
+    </w:p>
+    <w:p>
+      <w:pPr>
+        <w:rPr>
+          <w:rFonts w:ascii="Cambria" w:eastAsia="Times New Roman" w:hAnsi="Cambria" w:cs="Times New Roman"/>
+          <w:color w:val="222222"/>
+          <w:shd w:val="clear" w:color="auto" w:fill="FFFFFF"/>
+        </w:rPr>
+      </w:pPr>
+      <w:r>
+        <w:rPr>
+          <w:rFonts w:ascii="Cambria" w:eastAsia="Times New Roman" w:hAnsi="Cambria" w:cs="Times New Roman"/>
+          <w:color w:val="222222"/>
+          <w:shd w:val="clear" w:color="auto" w:fill="FFFFFF"/>
+        </w:rPr>
+        <w:t>&lt;</w:t>
+      </w:r>
+      <w:proofErr w:type="gramStart"/>
+      <w:r>
+        <w:rPr>
+          <w:rFonts w:ascii="Cambria" w:eastAsia="Times New Roman" w:hAnsi="Cambria" w:cs="Times New Roman"/>
+          <w:color w:val="222222"/>
+          <w:shd w:val="clear" w:color="auto" w:fill="FFFFFF"/>
+        </w:rPr>
+        <w:t>event</w:t>
+      </w:r>
+      <w:proofErr w:type="gramEnd"/>
+      <w:r>
+        <w:rPr>
+          <w:rFonts w:ascii="Cambria" w:eastAsia="Times New Roman" w:hAnsi="Cambria" w:cs="Times New Roman"/>
+          <w:color w:val="222222"/>
+          <w:shd w:val="clear" w:color="auto" w:fill="FFFFFF"/>
+        </w:rPr>
+        <w:t xml:space="preserve">-type&gt; </w:t>
       </w:r>
       <w:r>
         <w:rPr>
@@ -783,7 +921,27 @@
           <w:color w:val="222222"/>
           <w:shd w:val="clear" w:color="auto" w:fill="FFFFFF"/>
         </w:rPr>
-        <w:t xml:space="preserve">&lt;realis </w:t>
+        <w:t>&lt;</w:t>
+      </w:r>
+      <w:proofErr w:type="spellStart"/>
+      <w:proofErr w:type="gramStart"/>
+      <w:r>
+        <w:rPr>
+          <w:rFonts w:ascii="Cambria" w:eastAsia="Times New Roman" w:hAnsi="Cambria" w:cs="Times New Roman"/>
+          <w:color w:val="222222"/>
+          <w:shd w:val="clear" w:color="auto" w:fill="FFFFFF"/>
+        </w:rPr>
+        <w:t>realis</w:t>
+      </w:r>
+      <w:proofErr w:type="spellEnd"/>
+      <w:proofErr w:type="gramEnd"/>
+      <w:r>
+        <w:rPr>
+          <w:rFonts w:ascii="Cambria" w:eastAsia="Times New Roman" w:hAnsi="Cambria" w:cs="Times New Roman"/>
+          <w:color w:val="222222"/>
+          <w:shd w:val="clear" w:color="auto" w:fill="FFFFFF"/>
+        </w:rPr>
+        <w:t xml:space="preserve"> </w:t>
       </w:r>
       <w:r>
         <w:rPr>
@@ -816,7 +974,16 @@
           <w:color w:val="222222"/>
           <w:shd w:val="clear" w:color="auto" w:fill="FFFFFF"/>
         </w:rPr>
-        <w:t>&lt;score</w:t>
+        <w:t>&lt;</w:t>
+      </w:r>
+      <w:proofErr w:type="gramStart"/>
+      <w:r>
+        <w:rPr>
+          <w:rFonts w:ascii="Cambria" w:eastAsia="Times New Roman" w:hAnsi="Cambria" w:cs="Times New Roman"/>
+          <w:color w:val="222222"/>
+          <w:shd w:val="clear" w:color="auto" w:fill="FFFFFF"/>
+        </w:rPr>
+        <w:t>score</w:t>
       </w:r>
       <w:r>
         <w:rPr>
@@ -826,6 +993,7 @@
         </w:rPr>
         <w:t>1</w:t>
       </w:r>
+      <w:proofErr w:type="gramEnd"/>
       <w:r>
         <w:rPr>
           <w:rFonts w:ascii="Cambria" w:eastAsia="Times New Roman" w:hAnsi="Cambria" w:cs="Times New Roman"/>
@@ -857,41 +1025,95 @@
           <w:color w:val="222222"/>
           <w:shd w:val="clear" w:color="auto" w:fill="FFFFFF"/>
         </w:rPr>
-        <w:t xml:space="preserve">&lt;score2&gt; := score assigned in the evaluation </w:t>
-      </w:r>
-    </w:p>
-    <w:p>
-      <w:pPr>
-        <w:rPr>
-          <w:rFonts w:ascii="Cambria" w:eastAsia="Times New Roman" w:hAnsi="Cambria" w:cs="Times New Roman"/>
-          <w:color w:val="222222"/>
-          <w:shd w:val="clear" w:color="auto" w:fill="FFFFFF"/>
-        </w:rPr>
-      </w:pPr>
-      <w:r>
-        <w:rPr>
-          <w:rFonts w:ascii="Cambria" w:eastAsia="Times New Roman" w:hAnsi="Cambria" w:cs="Times New Roman"/>
-          <w:color w:val="222222"/>
-          <w:shd w:val="clear" w:color="auto" w:fill="FFFFFF"/>
-        </w:rPr>
-        <w:t xml:space="preserve">&lt;score3&gt; := additional possible score assigned by human </w:t>
-      </w:r>
-    </w:p>
-    <w:p>
-      <w:pPr>
-        <w:rPr>
-          <w:rFonts w:ascii="Cambria" w:eastAsia="Times New Roman" w:hAnsi="Cambria" w:cs="Times New Roman"/>
-          <w:color w:val="222222"/>
-          <w:shd w:val="clear" w:color="auto" w:fill="FFFFFF"/>
-        </w:rPr>
-      </w:pPr>
-      <w:r>
-        <w:rPr>
-          <w:rFonts w:ascii="Cambria" w:eastAsia="Times New Roman" w:hAnsi="Cambria" w:cs="Times New Roman"/>
-          <w:color w:val="222222"/>
-          <w:shd w:val="clear" w:color="auto" w:fill="FFFFFF"/>
-        </w:rPr>
-        <w:t>&lt;TAB&gt; := tab character</w:t>
+        <w:t>&lt;</w:t>
+      </w:r>
+      <w:proofErr w:type="gramStart"/>
+      <w:r>
+        <w:rPr>
+          <w:rFonts w:ascii="Cambria" w:eastAsia="Times New Roman" w:hAnsi="Cambria" w:cs="Times New Roman"/>
+          <w:color w:val="222222"/>
+          <w:shd w:val="clear" w:color="auto" w:fill="FFFFFF"/>
+        </w:rPr>
+        <w:t>score2</w:t>
+      </w:r>
+      <w:proofErr w:type="gramEnd"/>
+      <w:r>
+        <w:rPr>
+          <w:rFonts w:ascii="Cambria" w:eastAsia="Times New Roman" w:hAnsi="Cambria" w:cs="Times New Roman"/>
+          <w:color w:val="222222"/>
+          <w:shd w:val="clear" w:color="auto" w:fill="FFFFFF"/>
+        </w:rPr>
+        <w:t xml:space="preserve">&gt; := score assigned in the evaluation </w:t>
+      </w:r>
+    </w:p>
+    <w:p>
+      <w:pPr>
+        <w:rPr>
+          <w:rFonts w:ascii="Cambria" w:eastAsia="Times New Roman" w:hAnsi="Cambria" w:cs="Times New Roman"/>
+          <w:color w:val="222222"/>
+          <w:shd w:val="clear" w:color="auto" w:fill="FFFFFF"/>
+        </w:rPr>
+      </w:pPr>
+      <w:r>
+        <w:rPr>
+          <w:rFonts w:ascii="Cambria" w:eastAsia="Times New Roman" w:hAnsi="Cambria" w:cs="Times New Roman"/>
+          <w:color w:val="222222"/>
+          <w:shd w:val="clear" w:color="auto" w:fill="FFFFFF"/>
+        </w:rPr>
+        <w:t>&lt;</w:t>
+      </w:r>
+      <w:proofErr w:type="gramStart"/>
+      <w:r>
+        <w:rPr>
+          <w:rFonts w:ascii="Cambria" w:eastAsia="Times New Roman" w:hAnsi="Cambria" w:cs="Times New Roman"/>
+          <w:color w:val="222222"/>
+          <w:shd w:val="clear" w:color="auto" w:fill="FFFFFF"/>
+        </w:rPr>
+        <w:t>score3</w:t>
+      </w:r>
+      <w:proofErr w:type="gramEnd"/>
+      <w:r>
+        <w:rPr>
+          <w:rFonts w:ascii="Cambria" w:eastAsia="Times New Roman" w:hAnsi="Cambria" w:cs="Times New Roman"/>
+          <w:color w:val="222222"/>
+          <w:shd w:val="clear" w:color="auto" w:fill="FFFFFF"/>
+        </w:rPr>
+        <w:t xml:space="preserve">&gt; := additional possible score assigned by human </w:t>
+      </w:r>
+    </w:p>
+    <w:p>
+      <w:pPr>
+        <w:rPr>
+          <w:rFonts w:ascii="Cambria" w:eastAsia="Times New Roman" w:hAnsi="Cambria" w:cs="Times New Roman"/>
+          <w:color w:val="222222"/>
+          <w:shd w:val="clear" w:color="auto" w:fill="FFFFFF"/>
+        </w:rPr>
+      </w:pPr>
+      <w:r>
+        <w:rPr>
+          <w:rFonts w:ascii="Cambria" w:eastAsia="Times New Roman" w:hAnsi="Cambria" w:cs="Times New Roman"/>
+          <w:color w:val="222222"/>
+          <w:shd w:val="clear" w:color="auto" w:fill="FFFFFF"/>
+        </w:rPr>
+        <w:t>&lt;TAB</w:t>
+      </w:r>
+      <w:proofErr w:type="gramStart"/>
+      <w:r>
+        <w:rPr>
+          <w:rFonts w:ascii="Cambria" w:eastAsia="Times New Roman" w:hAnsi="Cambria" w:cs="Times New Roman"/>
+          <w:color w:val="222222"/>
+          <w:shd w:val="clear" w:color="auto" w:fill="FFFFFF"/>
+        </w:rPr>
+        <w:t>&gt; :=</w:t>
+      </w:r>
+      <w:proofErr w:type="gramEnd"/>
+      <w:r>
+        <w:rPr>
+          <w:rFonts w:ascii="Cambria" w:eastAsia="Times New Roman" w:hAnsi="Cambria" w:cs="Times New Roman"/>
+          <w:color w:val="222222"/>
+          <w:shd w:val="clear" w:color="auto" w:fill="FFFFFF"/>
+        </w:rPr>
+        <w:t xml:space="preserve"> tab character</w:t>
       </w:r>
     </w:p>
     <w:p>
@@ -929,13 +1151,19 @@
     </w:p>
     <w:p>
       <w:r>
-        <w:t>Let mappingScores = {}</w:t>
+        <w:t xml:space="preserve">Let </w:t>
+      </w:r>
+      <w:proofErr w:type="spellStart"/>
+      <w:r>
+        <w:t>mappingScores</w:t>
+      </w:r>
+      <w:proofErr w:type="spellEnd"/>
+      <w:r>
+        <w:t xml:space="preserve"> = {}</w:t>
       </w:r>
     </w:p>
     <w:p/>
     <w:p>
-      <w:bookmarkStart w:id="0" w:name="_GoBack"/>
-      <w:bookmarkEnd w:id="0"/>
       <w:r>
         <w:t>#</w:t>
       </w:r>
@@ -954,7 +1182,15 @@
     </w:p>
     <w:p>
       <w:r>
-        <w:t>#and System Mention.</w:t>
+        <w:t>#</w:t>
+      </w:r>
+      <w:proofErr w:type="gramStart"/>
+      <w:r>
+        <w:t>and</w:t>
+      </w:r>
+      <w:proofErr w:type="gramEnd"/>
+      <w:r>
+        <w:t xml:space="preserve"> System Mention.</w:t>
       </w:r>
     </w:p>
     <w:p/>
@@ -963,7 +1199,31 @@
         <w:t>FOR</w:t>
       </w:r>
       <w:r>
-        <w:t xml:space="preserve"> each system mention S := {S_mid, S_tokens}</w:t>
+        <w:t xml:space="preserve"> each system mention </w:t>
+      </w:r>
+      <w:proofErr w:type="gramStart"/>
+      <w:r>
+        <w:t>S :=</w:t>
+      </w:r>
+      <w:proofErr w:type="gramEnd"/>
+      <w:r>
+        <w:t xml:space="preserve"> {</w:t>
+      </w:r>
+      <w:proofErr w:type="spellStart"/>
+      <w:r>
+        <w:t>S_mid</w:t>
+      </w:r>
+      <w:proofErr w:type="spellEnd"/>
+      <w:r>
+        <w:t xml:space="preserve">, </w:t>
+      </w:r>
+      <w:proofErr w:type="spellStart"/>
+      <w:r>
+        <w:t>S_tokens</w:t>
+      </w:r>
+      <w:proofErr w:type="spellEnd"/>
+      <w:r>
+        <w:t>}</w:t>
       </w:r>
       <w:r>
         <w:t xml:space="preserve"> (one per line) </w:t>
@@ -971,12 +1231,44 @@
     </w:p>
     <w:p>
       <w:r>
-        <w:t xml:space="preserve">   Let S_mid := mention id of S</w:t>
-      </w:r>
-    </w:p>
-    <w:p>
-      <w:r>
-        <w:t xml:space="preserve">   Let S_tokens := token </w:t>
+        <w:t xml:space="preserve">   Let </w:t>
+      </w:r>
+      <w:proofErr w:type="spellStart"/>
+      <w:r>
+        <w:t>S_</w:t>
+      </w:r>
+      <w:proofErr w:type="gramStart"/>
+      <w:r>
+        <w:t>mid</w:t>
+      </w:r>
+      <w:proofErr w:type="spellEnd"/>
+      <w:r>
+        <w:t xml:space="preserve"> :=</w:t>
+      </w:r>
+      <w:proofErr w:type="gramEnd"/>
+      <w:r>
+        <w:t xml:space="preserve"> mention id of S</w:t>
+      </w:r>
+    </w:p>
+    <w:p>
+      <w:r>
+        <w:t xml:space="preserve">   Let </w:t>
+      </w:r>
+      <w:proofErr w:type="spellStart"/>
+      <w:r>
+        <w:t>S_</w:t>
+      </w:r>
+      <w:proofErr w:type="gramStart"/>
+      <w:r>
+        <w:t>tokens</w:t>
+      </w:r>
+      <w:proofErr w:type="spellEnd"/>
+      <w:r>
+        <w:t xml:space="preserve"> :=</w:t>
+      </w:r>
+      <w:proofErr w:type="gramEnd"/>
+      <w:r>
+        <w:t xml:space="preserve"> token </w:t>
       </w:r>
       <w:r>
         <w:t>ID</w:t>
@@ -988,7 +1280,31 @@
     <w:p/>
     <w:p>
       <w:r>
-        <w:t xml:space="preserve">   Let S_tokens := S_tokens – {token </w:t>
+        <w:t xml:space="preserve">   Let </w:t>
+      </w:r>
+      <w:proofErr w:type="spellStart"/>
+      <w:r>
+        <w:t>S_</w:t>
+      </w:r>
+      <w:proofErr w:type="gramStart"/>
+      <w:r>
+        <w:t>tokens</w:t>
+      </w:r>
+      <w:proofErr w:type="spellEnd"/>
+      <w:r>
+        <w:t xml:space="preserve"> :=</w:t>
+      </w:r>
+      <w:proofErr w:type="gramEnd"/>
+      <w:r>
+        <w:t xml:space="preserve"> </w:t>
+      </w:r>
+      <w:proofErr w:type="spellStart"/>
+      <w:r>
+        <w:t>S_tokens</w:t>
+      </w:r>
+      <w:proofErr w:type="spellEnd"/>
+      <w:r>
+        <w:t xml:space="preserve"> – {token </w:t>
       </w:r>
       <w:r>
         <w:t>ID</w:t>
@@ -1014,17 +1330,73 @@
         <w:t>FOR</w:t>
       </w:r>
       <w:r>
-        <w:t xml:space="preserve"> each gold mention G:= {G_mid, G_tokens}</w:t>
-      </w:r>
-    </w:p>
-    <w:p>
-      <w:r>
-        <w:t xml:space="preserve">     Let G_mid := mention id of G</w:t>
-      </w:r>
-    </w:p>
-    <w:p>
-      <w:r>
-        <w:t xml:space="preserve">     Let G_tokens := token </w:t>
+        <w:t xml:space="preserve"> each gold mention G</w:t>
+      </w:r>
+      <w:proofErr w:type="gramStart"/>
+      <w:r>
+        <w:t>:=</w:t>
+      </w:r>
+      <w:proofErr w:type="gramEnd"/>
+      <w:r>
+        <w:t xml:space="preserve"> {</w:t>
+      </w:r>
+      <w:proofErr w:type="spellStart"/>
+      <w:r>
+        <w:t>G_mid</w:t>
+      </w:r>
+      <w:proofErr w:type="spellEnd"/>
+      <w:r>
+        <w:t xml:space="preserve">, </w:t>
+      </w:r>
+      <w:proofErr w:type="spellStart"/>
+      <w:r>
+        <w:t>G_tokens</w:t>
+      </w:r>
+      <w:proofErr w:type="spellEnd"/>
+      <w:r>
+        <w:t>}</w:t>
+      </w:r>
+    </w:p>
+    <w:p>
+      <w:r>
+        <w:t xml:space="preserve">     Let </w:t>
+      </w:r>
+      <w:proofErr w:type="spellStart"/>
+      <w:r>
+        <w:t>G_</w:t>
+      </w:r>
+      <w:proofErr w:type="gramStart"/>
+      <w:r>
+        <w:t>mid</w:t>
+      </w:r>
+      <w:proofErr w:type="spellEnd"/>
+      <w:r>
+        <w:t xml:space="preserve"> :=</w:t>
+      </w:r>
+      <w:proofErr w:type="gramEnd"/>
+      <w:r>
+        <w:t xml:space="preserve"> mention id of G</w:t>
+      </w:r>
+    </w:p>
+    <w:p>
+      <w:r>
+        <w:t xml:space="preserve">     Let </w:t>
+      </w:r>
+      <w:proofErr w:type="spellStart"/>
+      <w:r>
+        <w:t>G_</w:t>
+      </w:r>
+      <w:proofErr w:type="gramStart"/>
+      <w:r>
+        <w:t>tokens</w:t>
+      </w:r>
+      <w:proofErr w:type="spellEnd"/>
+      <w:r>
+        <w:t xml:space="preserve"> :=</w:t>
+      </w:r>
+      <w:proofErr w:type="gramEnd"/>
+      <w:r>
+        <w:t xml:space="preserve"> token </w:t>
       </w:r>
       <w:r>
         <w:t>ID</w:t>
@@ -1035,7 +1407,31 @@
     </w:p>
     <w:p>
       <w:r>
-        <w:t xml:space="preserve">     Let G_tokens := G_tokens – {token </w:t>
+        <w:t xml:space="preserve">     Let </w:t>
+      </w:r>
+      <w:proofErr w:type="spellStart"/>
+      <w:r>
+        <w:t>G_</w:t>
+      </w:r>
+      <w:proofErr w:type="gramStart"/>
+      <w:r>
+        <w:t>tokens</w:t>
+      </w:r>
+      <w:proofErr w:type="spellEnd"/>
+      <w:r>
+        <w:t xml:space="preserve"> :=</w:t>
+      </w:r>
+      <w:proofErr w:type="gramEnd"/>
+      <w:r>
+        <w:t xml:space="preserve"> </w:t>
+      </w:r>
+      <w:proofErr w:type="spellStart"/>
+      <w:r>
+        <w:t>G_tokens</w:t>
+      </w:r>
+      <w:proofErr w:type="spellEnd"/>
+      <w:r>
+        <w:t xml:space="preserve"> – {token </w:t>
       </w:r>
       <w:r>
         <w:t>ID</w:t>
@@ -1047,23 +1443,41 @@
     <w:p/>
     <w:p>
       <w:r>
-        <w:t xml:space="preserve">     Let o</w:t>
-      </w:r>
-      <w:r>
-        <w:t xml:space="preserve">verlap := </w:t>
+        <w:t xml:space="preserve">     Let </w:t>
+      </w:r>
+      <w:proofErr w:type="gramStart"/>
+      <w:r>
+        <w:t>o</w:t>
+      </w:r>
+      <w:r>
+        <w:t>verlap :=</w:t>
+      </w:r>
+      <w:proofErr w:type="gramEnd"/>
+      <w:r>
+        <w:t xml:space="preserve"> </w:t>
       </w:r>
       <w:r>
         <w:t>OVERLAP</w:t>
       </w:r>
       <w:r>
-        <w:t>(S_tokens,</w:t>
+        <w:t>(</w:t>
+      </w:r>
+      <w:proofErr w:type="spellStart"/>
+      <w:r>
+        <w:t>S_tokens</w:t>
+      </w:r>
+      <w:proofErr w:type="spellEnd"/>
+      <w:r>
+        <w:t>,</w:t>
       </w:r>
       <w:r>
         <w:t xml:space="preserve"> </w:t>
       </w:r>
+      <w:proofErr w:type="spellStart"/>
       <w:r>
         <w:t>G_tokens</w:t>
       </w:r>
+      <w:proofErr w:type="spellEnd"/>
       <w:r>
         <w:t>)</w:t>
       </w:r>
@@ -1087,7 +1501,25 @@
     </w:p>
     <w:p>
       <w:r>
-        <w:t xml:space="preserve">          mappingScores := mappingScores + (G, S, overlap)</w:t>
+        <w:t xml:space="preserve">          </w:t>
+      </w:r>
+      <w:proofErr w:type="spellStart"/>
+      <w:proofErr w:type="gramStart"/>
+      <w:r>
+        <w:t>mappingScores</w:t>
+      </w:r>
+      <w:proofErr w:type="spellEnd"/>
+      <w:proofErr w:type="gramEnd"/>
+      <w:r>
+        <w:t xml:space="preserve"> := </w:t>
+      </w:r>
+      <w:proofErr w:type="spellStart"/>
+      <w:r>
+        <w:t>mappingScores</w:t>
+      </w:r>
+      <w:proofErr w:type="spellEnd"/>
+      <w:r>
+        <w:t xml:space="preserve"> + (G, S, overlap)</w:t>
       </w:r>
     </w:p>
     <w:p>
@@ -1122,7 +1554,15 @@
     <w:p/>
     <w:p>
       <w:r>
-        <w:t>Sort mappingScores based on overlap</w:t>
+        <w:t xml:space="preserve">Sort </w:t>
+      </w:r>
+      <w:proofErr w:type="spellStart"/>
+      <w:r>
+        <w:t>mappingScores</w:t>
+      </w:r>
+      <w:proofErr w:type="spellEnd"/>
+      <w:r>
+        <w:t xml:space="preserve"> based on overlap</w:t>
       </w:r>
     </w:p>
     <w:p/>
@@ -1136,7 +1576,20 @@
     </w:p>
     <w:p>
       <w:r>
-        <w:t>WHILE mappingScores != {}:</w:t>
+        <w:t xml:space="preserve">WHILE </w:t>
+      </w:r>
+      <w:proofErr w:type="spellStart"/>
+      <w:proofErr w:type="gramStart"/>
+      <w:r>
+        <w:t>mappingScores</w:t>
+      </w:r>
+      <w:proofErr w:type="spellEnd"/>
+      <w:r>
+        <w:t xml:space="preserve"> !=</w:t>
+      </w:r>
+      <w:proofErr w:type="gramEnd"/>
+      <w:r>
+        <w:t xml:space="preserve"> {}:</w:t>
       </w:r>
     </w:p>
     <w:p>
@@ -1144,7 +1597,20 @@
         <w:t xml:space="preserve">   </w:t>
       </w:r>
       <w:r>
-        <w:t>(G, S, overlap) = mappingScores.pop()</w:t>
+        <w:t xml:space="preserve">(G, S, overlap) = </w:t>
+      </w:r>
+      <w:proofErr w:type="spellStart"/>
+      <w:proofErr w:type="gramStart"/>
+      <w:r>
+        <w:t>mappingScores.pop</w:t>
+      </w:r>
+      <w:proofErr w:type="spellEnd"/>
+      <w:r>
+        <w:t>(</w:t>
+      </w:r>
+      <w:proofErr w:type="gramEnd"/>
+      <w:r>
+        <w:t>)</w:t>
       </w:r>
       <w:r>
         <w:t xml:space="preserve"> #get the item with the highest overlap</w:t>
@@ -1157,7 +1623,15 @@
     </w:p>
     <w:p>
       <w:r>
-        <w:t xml:space="preserve">   #if G and S have not been mapped,</w:t>
+        <w:t xml:space="preserve">   #</w:t>
+      </w:r>
+      <w:proofErr w:type="gramStart"/>
+      <w:r>
+        <w:t>if</w:t>
+      </w:r>
+      <w:proofErr w:type="gramEnd"/>
+      <w:r>
+        <w:t xml:space="preserve"> G and S have not been mapped,</w:t>
       </w:r>
     </w:p>
     <w:p>
@@ -1167,8 +1641,13 @@
       <w:r>
         <w:t xml:space="preserve">  #</w:t>
       </w:r>
-      <w:r>
-        <w:t>it means there are no better overlap than this one</w:t>
+      <w:proofErr w:type="gramStart"/>
+      <w:r>
+        <w:t>it</w:t>
+      </w:r>
+      <w:proofErr w:type="gramEnd"/>
+      <w:r>
+        <w:t xml:space="preserve"> means there are no better overlap than this one</w:t>
       </w:r>
     </w:p>
     <w:p>
@@ -1184,7 +1663,15 @@
         <w:ind w:firstLine="720"/>
       </w:pPr>
       <w:r>
-        <w:t xml:space="preserve">THEN Mapping := Mapping + {G,S, overlap}  </w:t>
+        <w:t xml:space="preserve">THEN </w:t>
+      </w:r>
+      <w:proofErr w:type="gramStart"/>
+      <w:r>
+        <w:t>Mapping :=</w:t>
+      </w:r>
+      <w:proofErr w:type="gramEnd"/>
+      <w:r>
+        <w:t xml:space="preserve"> Mapping + {G,S, overlap}  </w:t>
       </w:r>
     </w:p>
     <w:p>
@@ -1209,27 +1696,71 @@
     </w:p>
     <w:p>
       <w:r>
-        <w:t>FOR each gold mention G:= {G_mid, G_tokens}:</w:t>
+        <w:t>FOR each gold mention G</w:t>
+      </w:r>
+      <w:proofErr w:type="gramStart"/>
+      <w:r>
+        <w:t>:=</w:t>
+      </w:r>
+      <w:proofErr w:type="gramEnd"/>
+      <w:r>
+        <w:t xml:space="preserve"> {</w:t>
+      </w:r>
+      <w:proofErr w:type="spellStart"/>
+      <w:r>
+        <w:t>G_mid</w:t>
+      </w:r>
+      <w:proofErr w:type="spellEnd"/>
+      <w:r>
+        <w:t xml:space="preserve">, </w:t>
+      </w:r>
+      <w:proofErr w:type="spellStart"/>
+      <w:r>
+        <w:t>G_tokens</w:t>
+      </w:r>
+      <w:proofErr w:type="spellEnd"/>
+      <w:r>
+        <w:t>}:</w:t>
       </w:r>
     </w:p>
     <w:p>
       <w:r>
         <w:tab/>
-        <w:t>Score := Mapping[G].overlap</w:t>
+      </w:r>
+      <w:proofErr w:type="gramStart"/>
+      <w:r>
+        <w:t>Score :=</w:t>
+      </w:r>
+      <w:proofErr w:type="gramEnd"/>
+      <w:r>
+        <w:t xml:space="preserve"> Mapping[G].overlap</w:t>
       </w:r>
     </w:p>
     <w:p>
       <w:pPr>
         <w:ind w:firstLine="720"/>
       </w:pPr>
-      <w:r>
-        <w:t>append S</w:t>
+      <w:proofErr w:type="gramStart"/>
+      <w:r>
+        <w:t>append</w:t>
+      </w:r>
+      <w:proofErr w:type="gramEnd"/>
+      <w:r>
+        <w:t xml:space="preserve"> S</w:t>
       </w:r>
       <w:r>
         <w:t xml:space="preserve">core to the end of </w:t>
       </w:r>
       <w:r>
-        <w:t xml:space="preserve">the line of G_mid </w:t>
+        <w:t xml:space="preserve">the line of </w:t>
+      </w:r>
+      <w:proofErr w:type="spellStart"/>
+      <w:r>
+        <w:t>G_mid</w:t>
+      </w:r>
+      <w:proofErr w:type="spellEnd"/>
+      <w:r>
+        <w:t xml:space="preserve"> </w:t>
       </w:r>
       <w:r>
         <w:t xml:space="preserve">in </w:t>
@@ -1245,8 +1776,13 @@
       <w:pPr>
         <w:ind w:left="1440" w:firstLine="720"/>
       </w:pPr>
-      <w:r>
-        <w:t xml:space="preserve">in </w:t>
+      <w:proofErr w:type="gramStart"/>
+      <w:r>
+        <w:t>in</w:t>
+      </w:r>
+      <w:proofErr w:type="gramEnd"/>
+      <w:r>
+        <w:t xml:space="preserve"> </w:t>
       </w:r>
       <w:r>
         <w:t xml:space="preserve">position &lt;score2&gt; </w:t>
@@ -1305,8 +1841,13 @@
       <w:r>
         <w:t xml:space="preserve">  </w:t>
       </w:r>
-      <w:r>
-        <w:t>TP := TP + Mapping[G].overlap</w:t>
+      <w:proofErr w:type="gramStart"/>
+      <w:r>
+        <w:t>TP :=</w:t>
+      </w:r>
+      <w:proofErr w:type="gramEnd"/>
+      <w:r>
+        <w:t xml:space="preserve"> TP + Mapping[G].overlap</w:t>
       </w:r>
     </w:p>
     <w:p>
@@ -1321,8 +1862,13 @@
       <w:r>
         <w:t xml:space="preserve">  </w:t>
       </w:r>
-      <w:r>
-        <w:t>FN := FN + 1</w:t>
+      <w:proofErr w:type="gramStart"/>
+      <w:r>
+        <w:t>FN :=</w:t>
+      </w:r>
+      <w:proofErr w:type="gramEnd"/>
+      <w:r>
+        <w:t xml:space="preserve"> FN + 1</w:t>
       </w:r>
     </w:p>
     <w:p>
@@ -1342,14 +1888,29 @@
       </w:r>
     </w:p>
     <w:p>
-      <w:r>
-        <w:t>Precision := TP / (TP+FP)</w:t>
-      </w:r>
-    </w:p>
-    <w:p>
-      <w:r>
-        <w:t>Recall := TP / #GoldStandardMentions</w:t>
-      </w:r>
+      <w:proofErr w:type="gramStart"/>
+      <w:r>
+        <w:t>Precision :=</w:t>
+      </w:r>
+      <w:proofErr w:type="gramEnd"/>
+      <w:r>
+        <w:t xml:space="preserve"> TP / (TP+FP)</w:t>
+      </w:r>
+    </w:p>
+    <w:p>
+      <w:proofErr w:type="gramStart"/>
+      <w:r>
+        <w:t>Recall :=</w:t>
+      </w:r>
+      <w:proofErr w:type="gramEnd"/>
+      <w:r>
+        <w:t xml:space="preserve"> TP / #</w:t>
+      </w:r>
+      <w:proofErr w:type="spellStart"/>
+      <w:r>
+        <w:t>GoldStandardMentions</w:t>
+      </w:r>
+      <w:proofErr w:type="spellEnd"/>
     </w:p>
     <w:p/>
     <w:p>
@@ -1357,7 +1918,14 @@
         <w:rPr>
           <w:b/>
         </w:rPr>
-        <w:t>Subroutine OVERLAP</w:t>
+        <w:t xml:space="preserve">Subroutine </w:t>
+      </w:r>
+      <w:proofErr w:type="gramStart"/>
+      <w:r>
+        <w:rPr>
+          <w:b/>
+        </w:rPr>
+        <w:t>OVERLAP</w:t>
       </w:r>
       <w:r>
         <w:rPr>
@@ -1369,7 +1937,14 @@
         <w:rPr>
           <w:b/>
         </w:rPr>
-        <w:t>(G,S):</w:t>
+        <w:t>(</w:t>
+      </w:r>
+      <w:proofErr w:type="gramEnd"/>
+      <w:r>
+        <w:rPr>
+          <w:b/>
+        </w:rPr>
+        <w:t>G,S):</w:t>
       </w:r>
       <w:r>
         <w:rPr>
@@ -1394,8 +1969,13 @@
       <w:r>
         <w:t xml:space="preserve"> </w:t>
       </w:r>
-      <w:r>
-        <w:t xml:space="preserve">score := </w:t>
+      <w:proofErr w:type="gramStart"/>
+      <w:r>
+        <w:t>score :=</w:t>
+      </w:r>
+      <w:proofErr w:type="gramEnd"/>
+      <w:r>
+        <w:t xml:space="preserve"> </w:t>
       </w:r>
       <w:r>
         <w:t xml:space="preserve">1.0 </w:t>
@@ -1433,8 +2013,13 @@
       <w:r>
         <w:t xml:space="preserve"> </w:t>
       </w:r>
-      <w:r>
-        <w:t xml:space="preserve">score := </w:t>
+      <w:proofErr w:type="gramStart"/>
+      <w:r>
+        <w:t>score :=</w:t>
+      </w:r>
+      <w:proofErr w:type="gramEnd"/>
+      <w:r>
+        <w:t xml:space="preserve"> </w:t>
       </w:r>
       <w:r>
         <w:t xml:space="preserve">0.0 </w:t>
@@ -1470,8 +2055,13 @@
       <w:r>
         <w:t xml:space="preserve"> </w:t>
       </w:r>
-      <w:r>
-        <w:t xml:space="preserve">score := </w:t>
+      <w:proofErr w:type="gramStart"/>
+      <w:r>
+        <w:t>score :=</w:t>
+      </w:r>
+      <w:proofErr w:type="gramEnd"/>
+      <w:r>
+        <w:t xml:space="preserve"> </w:t>
       </w:r>
       <w:r>
         <w:t>(|S</w:t>
@@ -1503,8 +2093,13 @@
       <w:r>
         <w:t xml:space="preserve"> </w:t>
       </w:r>
-      <w:r>
-        <w:t xml:space="preserve">score := </w:t>
+      <w:proofErr w:type="gramStart"/>
+      <w:r>
+        <w:t>score :=</w:t>
+      </w:r>
+      <w:proofErr w:type="gramEnd"/>
+      <w:r>
+        <w:t xml:space="preserve"> </w:t>
       </w:r>
       <w:r>
         <w:t>(|S</w:t>
@@ -1541,7 +2136,14 @@
         <w:rPr>
           <w:b/>
         </w:rPr>
-        <w:t>Subroutine OVERLAP</w:t>
+        <w:t xml:space="preserve">Subroutine </w:t>
+      </w:r>
+      <w:proofErr w:type="gramStart"/>
+      <w:r>
+        <w:rPr>
+          <w:b/>
+        </w:rPr>
+        <w:t>OVERLAP</w:t>
       </w:r>
       <w:r>
         <w:rPr>
@@ -1553,7 +2155,14 @@
         <w:rPr>
           <w:b/>
         </w:rPr>
-        <w:t>(G,S):</w:t>
+        <w:t>(</w:t>
+      </w:r>
+      <w:proofErr w:type="gramEnd"/>
+      <w:r>
+        <w:rPr>
+          <w:b/>
+        </w:rPr>
+        <w:t>G,S):</w:t>
       </w:r>
       <w:r>
         <w:rPr>
@@ -1581,6 +2190,7 @@
       <w:r>
         <w:t xml:space="preserve">G == S, </w:t>
       </w:r>
+      <w:proofErr w:type="gramStart"/>
       <w:r>
         <w:t>THEN</w:t>
       </w:r>
@@ -1588,7 +2198,11 @@
         <w:t xml:space="preserve"> </w:t>
       </w:r>
       <w:r>
-        <w:t xml:space="preserve"> score := 1.0</w:t>
+        <w:t xml:space="preserve"> score</w:t>
+      </w:r>
+      <w:proofErr w:type="gramEnd"/>
+      <w:r>
+        <w:t xml:space="preserve"> := 1.0</w:t>
       </w:r>
     </w:p>
     <w:p>
@@ -1617,8 +2231,13 @@
       <w:r>
         <w:t xml:space="preserve"> </w:t>
       </w:r>
-      <w:r>
-        <w:t>score := 0.0</w:t>
+      <w:proofErr w:type="gramStart"/>
+      <w:r>
+        <w:t>score :=</w:t>
+      </w:r>
+      <w:proofErr w:type="gramEnd"/>
+      <w:r>
+        <w:t xml:space="preserve"> 0.0</w:t>
       </w:r>
     </w:p>
     <w:p>
@@ -1633,8 +2252,18 @@
       <w:pPr>
         <w:ind w:firstLine="720"/>
       </w:pPr>
-      <w:r>
-        <w:t>precision_m := (|S</w:t>
+      <w:proofErr w:type="spellStart"/>
+      <w:proofErr w:type="gramStart"/>
+      <w:r>
+        <w:t>precision</w:t>
+      </w:r>
+      <w:proofErr w:type="gramEnd"/>
+      <w:r>
+        <w:t>_m</w:t>
+      </w:r>
+      <w:proofErr w:type="spellEnd"/>
+      <w:r>
+        <w:t xml:space="preserve"> := (|S</w:t>
       </w:r>
       <w:r>
         <w:rPr>
@@ -1654,8 +2283,18 @@
       <w:pPr>
         <w:ind w:firstLine="720"/>
       </w:pPr>
-      <w:r>
-        <w:t>recall_m := (|S</w:t>
+      <w:proofErr w:type="spellStart"/>
+      <w:proofErr w:type="gramStart"/>
+      <w:r>
+        <w:t>recall</w:t>
+      </w:r>
+      <w:proofErr w:type="gramEnd"/>
+      <w:r>
+        <w:t>_m</w:t>
+      </w:r>
+      <w:proofErr w:type="spellEnd"/>
+      <w:r>
+        <w:t xml:space="preserve"> := (|S</w:t>
       </w:r>
       <w:r>
         <w:rPr>
@@ -1673,7 +2312,47 @@
     </w:p>
     <w:p>
       <w:r>
-        <w:t xml:space="preserve">              score := 2*precision_m*recall_m / (precision_m + recall_m)</w:t>
+        <w:t xml:space="preserve">              </w:t>
+      </w:r>
+      <w:proofErr w:type="gramStart"/>
+      <w:r>
+        <w:t>score</w:t>
+      </w:r>
+      <w:proofErr w:type="gramEnd"/>
+      <w:r>
+        <w:t xml:space="preserve"> := 2*</w:t>
+      </w:r>
+      <w:proofErr w:type="spellStart"/>
+      <w:r>
+        <w:t>precision_m</w:t>
+      </w:r>
+      <w:proofErr w:type="spellEnd"/>
+      <w:r>
+        <w:t>*</w:t>
+      </w:r>
+      <w:proofErr w:type="spellStart"/>
+      <w:r>
+        <w:t>recall_m</w:t>
+      </w:r>
+      <w:proofErr w:type="spellEnd"/>
+      <w:r>
+        <w:t xml:space="preserve"> / (</w:t>
+      </w:r>
+      <w:proofErr w:type="spellStart"/>
+      <w:r>
+        <w:t>precision_m</w:t>
+      </w:r>
+      <w:proofErr w:type="spellEnd"/>
+      <w:r>
+        <w:t xml:space="preserve"> + </w:t>
+      </w:r>
+      <w:proofErr w:type="spellStart"/>
+      <w:r>
+        <w:t>recall_m</w:t>
+      </w:r>
+      <w:proofErr w:type="spellEnd"/>
+      <w:r>
+        <w:t>)</w:t>
       </w:r>
     </w:p>
     <w:p>
@@ -1713,8 +2392,13 @@
         <w:t>onouns {who, what, where, when</w:t>
       </w:r>
       <w:r>
-        <w:t>}, …?</w:t>
-      </w:r>
+        <w:t>}</w:t>
+      </w:r>
+      <w:proofErr w:type="gramStart"/>
+      <w:r>
+        <w:t>, …?</w:t>
+      </w:r>
+      <w:proofErr w:type="gramEnd"/>
       <w:r>
         <w:t xml:space="preserve"> </w:t>
       </w:r>
@@ -1975,7 +2659,35 @@
         <w:rPr>
           <w:rFonts w:eastAsia="Times New Roman" w:cs="Times New Roman"/>
         </w:rPr>
-        <w:t xml:space="preserve">"[look] up a chimney" vs "[look up] a dictionary" </w:t>
+        <w:t>"[</w:t>
+      </w:r>
+      <w:proofErr w:type="gramStart"/>
+      <w:r>
+        <w:rPr>
+          <w:rFonts w:eastAsia="Times New Roman" w:cs="Times New Roman"/>
+        </w:rPr>
+        <w:t>look</w:t>
+      </w:r>
+      <w:proofErr w:type="gramEnd"/>
+      <w:r>
+        <w:rPr>
+          <w:rFonts w:eastAsia="Times New Roman" w:cs="Times New Roman"/>
+        </w:rPr>
+        <w:t xml:space="preserve">] up a chimney" </w:t>
+      </w:r>
+      <w:proofErr w:type="spellStart"/>
+      <w:r>
+        <w:rPr>
+          <w:rFonts w:eastAsia="Times New Roman" w:cs="Times New Roman"/>
+        </w:rPr>
+        <w:t>vs</w:t>
+      </w:r>
+      <w:proofErr w:type="spellEnd"/>
+      <w:r>
+        <w:rPr>
+          <w:rFonts w:eastAsia="Times New Roman" w:cs="Times New Roman"/>
+        </w:rPr>
+        <w:t xml:space="preserve"> "[look up] a dictionary" </w:t>
       </w:r>
     </w:p>
     <w:p>
@@ -1993,7 +2705,21 @@
         <w:rPr>
           <w:rFonts w:eastAsia="Times New Roman" w:cs="Times New Roman"/>
         </w:rPr>
-        <w:t xml:space="preserve">"[climb] up the ladder" </w:t>
+        <w:t>"[</w:t>
+      </w:r>
+      <w:proofErr w:type="gramStart"/>
+      <w:r>
+        <w:rPr>
+          <w:rFonts w:eastAsia="Times New Roman" w:cs="Times New Roman"/>
+        </w:rPr>
+        <w:t>climb</w:t>
+      </w:r>
+      <w:proofErr w:type="gramEnd"/>
+      <w:r>
+        <w:rPr>
+          <w:rFonts w:eastAsia="Times New Roman" w:cs="Times New Roman"/>
+        </w:rPr>
+        <w:t xml:space="preserve">] up the ladder" </w:t>
       </w:r>
     </w:p>
     <w:p>
@@ -2011,7 +2737,21 @@
         <w:rPr>
           <w:rFonts w:eastAsia="Times New Roman" w:cs="Times New Roman"/>
         </w:rPr>
-        <w:t xml:space="preserve">[take responsibility for] </w:t>
+        <w:t>[</w:t>
+      </w:r>
+      <w:proofErr w:type="gramStart"/>
+      <w:r>
+        <w:rPr>
+          <w:rFonts w:eastAsia="Times New Roman" w:cs="Times New Roman"/>
+        </w:rPr>
+        <w:t>take</w:t>
+      </w:r>
+      <w:proofErr w:type="gramEnd"/>
+      <w:r>
+        <w:rPr>
+          <w:rFonts w:eastAsia="Times New Roman" w:cs="Times New Roman"/>
+        </w:rPr>
+        <w:t xml:space="preserve"> responsibility for] </w:t>
       </w:r>
     </w:p>
     <w:p>
@@ -2025,11 +2765,19 @@
           <w:rFonts w:eastAsia="Times New Roman" w:cs="Times New Roman"/>
         </w:rPr>
       </w:pPr>
+      <w:proofErr w:type="gramStart"/>
       <w:r>
         <w:rPr>
           <w:rFonts w:eastAsia="Times New Roman" w:cs="Times New Roman"/>
         </w:rPr>
-        <w:t xml:space="preserve">sing [all the way] to school </w:t>
+        <w:t>sing</w:t>
+      </w:r>
+      <w:proofErr w:type="gramEnd"/>
+      <w:r>
+        <w:rPr>
+          <w:rFonts w:eastAsia="Times New Roman" w:cs="Times New Roman"/>
+        </w:rPr>
+        <w:t xml:space="preserve"> [all the way] to school </w:t>
       </w:r>
     </w:p>
     <w:p>
@@ -2047,7 +2795,21 @@
         <w:rPr>
           <w:rFonts w:eastAsia="Times New Roman" w:cs="Times New Roman"/>
         </w:rPr>
-        <w:t xml:space="preserve">[go] to school </w:t>
+        <w:t>[</w:t>
+      </w:r>
+      <w:proofErr w:type="gramStart"/>
+      <w:r>
+        <w:rPr>
+          <w:rFonts w:eastAsia="Times New Roman" w:cs="Times New Roman"/>
+        </w:rPr>
+        <w:t>go</w:t>
+      </w:r>
+      <w:proofErr w:type="gramEnd"/>
+      <w:r>
+        <w:rPr>
+          <w:rFonts w:eastAsia="Times New Roman" w:cs="Times New Roman"/>
+        </w:rPr>
+        <w:t xml:space="preserve">] to school </w:t>
       </w:r>
     </w:p>
     <w:p>
@@ -2096,7 +2858,21 @@
         <w:rPr>
           <w:rFonts w:eastAsia="Times New Roman" w:cs="Times New Roman"/>
         </w:rPr>
-        <w:t xml:space="preserve">[takes a shower] ==&gt; it is okay for annotators to include "a" in their annotation; we can ignore "a" in evaluation </w:t>
+        <w:t>[</w:t>
+      </w:r>
+      <w:proofErr w:type="gramStart"/>
+      <w:r>
+        <w:rPr>
+          <w:rFonts w:eastAsia="Times New Roman" w:cs="Times New Roman"/>
+        </w:rPr>
+        <w:t>takes</w:t>
+      </w:r>
+      <w:proofErr w:type="gramEnd"/>
+      <w:r>
+        <w:rPr>
+          <w:rFonts w:eastAsia="Times New Roman" w:cs="Times New Roman"/>
+        </w:rPr>
+        <w:t xml:space="preserve"> a shower] ==&gt; it is okay for annotators to include "a" in their annotation; we can ignore "a" in evaluation </w:t>
       </w:r>
     </w:p>
     <w:p>
@@ -2114,7 +2890,21 @@
         <w:rPr>
           <w:rFonts w:eastAsia="Times New Roman" w:cs="Times New Roman"/>
         </w:rPr>
-        <w:t xml:space="preserve">[make a quick decision] ==&gt; it is okay for annotators to annotate the whole phrase; we can ignore "a" and include "quick" in evaluation </w:t>
+        <w:t>[</w:t>
+      </w:r>
+      <w:proofErr w:type="gramStart"/>
+      <w:r>
+        <w:rPr>
+          <w:rFonts w:eastAsia="Times New Roman" w:cs="Times New Roman"/>
+        </w:rPr>
+        <w:t>make</w:t>
+      </w:r>
+      <w:proofErr w:type="gramEnd"/>
+      <w:r>
+        <w:rPr>
+          <w:rFonts w:eastAsia="Times New Roman" w:cs="Times New Roman"/>
+        </w:rPr>
+        <w:t xml:space="preserve"> a quick decision] ==&gt; it is okay for annotators to annotate the whole phrase; we can ignore "a" and include "quick" in evaluation </w:t>
       </w:r>
     </w:p>
     <w:p>

</xml_diff>